<commit_message>
feat: added repository, documents pre final
</commit_message>
<xml_diff>
--- a/БлокСхемаАлгоритма_04.docx
+++ b/БлокСхемаАлгоритма_04.docx
@@ -10,6 +10,52 @@
           <w:lang w:val="ru-RU"/>
         </w:rPr>
       </w:pPr>
+      <w:r>
+        <w:rPr>
+          <w:noProof/>
+        </w:rPr>
+        <w:drawing>
+          <wp:inline distT="0" distB="0" distL="0" distR="0" wp14:anchorId="30C0B7D7" wp14:editId="3F7D00BF">
+            <wp:extent cx="9536227" cy="7658100"/>
+            <wp:effectExtent l="0" t="0" r="8255" b="0"/>
+            <wp:docPr id="1630596915" name="Рисунок 1"/>
+            <wp:cNvGraphicFramePr>
+              <a:graphicFrameLocks xmlns:a="http://schemas.openxmlformats.org/drawingml/2006/main" noChangeAspect="1"/>
+            </wp:cNvGraphicFramePr>
+            <a:graphic xmlns:a="http://schemas.openxmlformats.org/drawingml/2006/main">
+              <a:graphicData uri="http://schemas.openxmlformats.org/drawingml/2006/picture">
+                <pic:pic xmlns:pic="http://schemas.openxmlformats.org/drawingml/2006/picture">
+                  <pic:nvPicPr>
+                    <pic:cNvPr id="1630596915" name="Рисунок 1"/>
+                    <pic:cNvPicPr/>
+                  </pic:nvPicPr>
+                  <pic:blipFill>
+                    <a:blip r:embed="rId8">
+                      <a:extLst>
+                        <a:ext uri="{96DAC541-7B7A-43D3-8B79-37D633B846F1}">
+                          <asvg:svgBlip xmlns:asvg="http://schemas.microsoft.com/office/drawing/2016/SVG/main" r:embed="rId9"/>
+                        </a:ext>
+                      </a:extLst>
+                    </a:blip>
+                    <a:stretch>
+                      <a:fillRect/>
+                    </a:stretch>
+                  </pic:blipFill>
+                  <pic:spPr>
+                    <a:xfrm>
+                      <a:off x="0" y="0"/>
+                      <a:ext cx="9540158" cy="7661257"/>
+                    </a:xfrm>
+                    <a:prstGeom prst="rect">
+                      <a:avLst/>
+                    </a:prstGeom>
+                  </pic:spPr>
+                </pic:pic>
+              </a:graphicData>
+            </a:graphic>
+          </wp:inline>
+        </w:drawing>
+      </w:r>
       <w:r>
         <w:rPr>
           <w:noProof/>
@@ -967,6 +1013,7 @@
                                     <w:szCs w:val="18"/>
                                   </w:rPr>
                                 </w:pPr>
+                                <w:proofErr w:type="spellStart"/>
                                 <w:r>
                                   <w:rPr>
                                     <w:rFonts w:ascii="Times New Roman" w:hAnsi="Times New Roman" w:cs="Times New Roman"/>
@@ -975,6 +1022,7 @@
                                   </w:rPr>
                                   <w:t>Подпись</w:t>
                                 </w:r>
+                                <w:proofErr w:type="spellEnd"/>
                               </w:p>
                             </w:txbxContent>
                           </wps:txbx>
@@ -1009,6 +1057,7 @@
                                     <w:szCs w:val="18"/>
                                   </w:rPr>
                                 </w:pPr>
+                                <w:proofErr w:type="spellStart"/>
                                 <w:r>
                                   <w:rPr>
                                     <w:rFonts w:ascii="Times New Roman" w:hAnsi="Times New Roman" w:cs="Times New Roman"/>
@@ -1017,6 +1066,7 @@
                                   </w:rPr>
                                   <w:t>Дата</w:t>
                                 </w:r>
+                                <w:proofErr w:type="spellEnd"/>
                               </w:p>
                             </w:txbxContent>
                           </wps:txbx>
@@ -1056,7 +1106,25 @@
                                     <w:sz w:val="18"/>
                                     <w:szCs w:val="18"/>
                                   </w:rPr>
-                                  <w:t xml:space="preserve"> Разраб.</w:t>
+                                  <w:t xml:space="preserve"> </w:t>
+                                </w:r>
+                                <w:proofErr w:type="spellStart"/>
+                                <w:r>
+                                  <w:rPr>
+                                    <w:rFonts w:ascii="Times New Roman" w:hAnsi="Times New Roman" w:cs="Times New Roman"/>
+                                    <w:sz w:val="18"/>
+                                    <w:szCs w:val="18"/>
+                                  </w:rPr>
+                                  <w:t>Разраб</w:t>
+                                </w:r>
+                                <w:proofErr w:type="spellEnd"/>
+                                <w:r>
+                                  <w:rPr>
+                                    <w:rFonts w:ascii="Times New Roman" w:hAnsi="Times New Roman" w:cs="Times New Roman"/>
+                                    <w:sz w:val="18"/>
+                                    <w:szCs w:val="18"/>
+                                  </w:rPr>
+                                  <w:t>.</w:t>
                                 </w:r>
                               </w:p>
                             </w:txbxContent>
@@ -1097,7 +1165,25 @@
                                     <w:sz w:val="18"/>
                                     <w:szCs w:val="18"/>
                                   </w:rPr>
-                                  <w:t xml:space="preserve"> Пров.</w:t>
+                                  <w:t xml:space="preserve"> </w:t>
+                                </w:r>
+                                <w:proofErr w:type="spellStart"/>
+                                <w:r>
+                                  <w:rPr>
+                                    <w:rFonts w:ascii="Times New Roman" w:hAnsi="Times New Roman" w:cs="Times New Roman"/>
+                                    <w:sz w:val="18"/>
+                                    <w:szCs w:val="18"/>
+                                  </w:rPr>
+                                  <w:t>Пров</w:t>
+                                </w:r>
+                                <w:proofErr w:type="spellEnd"/>
+                                <w:r>
+                                  <w:rPr>
+                                    <w:rFonts w:ascii="Times New Roman" w:hAnsi="Times New Roman" w:cs="Times New Roman"/>
+                                    <w:sz w:val="18"/>
+                                    <w:szCs w:val="18"/>
+                                  </w:rPr>
+                                  <w:t>.</w:t>
                                 </w:r>
                               </w:p>
                             </w:txbxContent>
@@ -1155,7 +1241,25 @@
                                     <w:sz w:val="18"/>
                                     <w:szCs w:val="18"/>
                                   </w:rPr>
-                                  <w:t>. контр.</w:t>
+                                  <w:t xml:space="preserve">. </w:t>
+                                </w:r>
+                                <w:proofErr w:type="spellStart"/>
+                                <w:r>
+                                  <w:rPr>
+                                    <w:rFonts w:ascii="Times New Roman" w:hAnsi="Times New Roman" w:cs="Times New Roman"/>
+                                    <w:sz w:val="18"/>
+                                    <w:szCs w:val="18"/>
+                                  </w:rPr>
+                                  <w:t>контр</w:t>
+                                </w:r>
+                                <w:proofErr w:type="spellEnd"/>
+                                <w:r>
+                                  <w:rPr>
+                                    <w:rFonts w:ascii="Times New Roman" w:hAnsi="Times New Roman" w:cs="Times New Roman"/>
+                                    <w:sz w:val="18"/>
+                                    <w:szCs w:val="18"/>
+                                  </w:rPr>
+                                  <w:t>.</w:t>
                                 </w:r>
                               </w:p>
                             </w:txbxContent>
@@ -1196,7 +1300,25 @@
                                     <w:sz w:val="18"/>
                                     <w:szCs w:val="18"/>
                                   </w:rPr>
-                                  <w:t xml:space="preserve"> Утв.</w:t>
+                                  <w:t xml:space="preserve"> </w:t>
+                                </w:r>
+                                <w:proofErr w:type="spellStart"/>
+                                <w:r>
+                                  <w:rPr>
+                                    <w:rFonts w:ascii="Times New Roman" w:hAnsi="Times New Roman" w:cs="Times New Roman"/>
+                                    <w:sz w:val="18"/>
+                                    <w:szCs w:val="18"/>
+                                  </w:rPr>
+                                  <w:t>Утв</w:t>
+                                </w:r>
+                                <w:proofErr w:type="spellEnd"/>
+                                <w:r>
+                                  <w:rPr>
+                                    <w:rFonts w:ascii="Times New Roman" w:hAnsi="Times New Roman" w:cs="Times New Roman"/>
+                                    <w:sz w:val="18"/>
+                                    <w:szCs w:val="18"/>
+                                  </w:rPr>
+                                  <w:t>.</w:t>
                                 </w:r>
                               </w:p>
                             </w:txbxContent>
@@ -1353,6 +1475,7 @@
                                   </w:rPr>
                                   <w:t xml:space="preserve"> </w:t>
                                 </w:r>
+                                <w:proofErr w:type="spellStart"/>
                                 <w:r>
                                   <w:rPr>
                                     <w:i/>
@@ -1361,6 +1484,7 @@
                                   </w:rPr>
                                   <w:t>Ромыш</w:t>
                                 </w:r>
+                                <w:proofErr w:type="spellEnd"/>
                                 <w:r>
                                   <w:rPr>
                                     <w:i/>
@@ -1496,7 +1620,17 @@
                                     <w:szCs w:val="24"/>
                                     <w:lang w:val="ru-RU"/>
                                   </w:rPr>
-                                  <w:t>лок-схема алгоритма совместного просмотра</w:t>
+                                  <w:t xml:space="preserve">лок-схема </w:t>
+                                </w:r>
+                                <w:r>
+                                  <w:rPr>
+                                    <w:rFonts w:ascii="Times New Roman" w:hAnsi="Times New Roman" w:cs="Times New Roman"/>
+                                    <w:i/>
+                                    <w:sz w:val="24"/>
+                                    <w:szCs w:val="24"/>
+                                    <w:lang w:val="ru-RU"/>
+                                  </w:rPr>
+                                  <w:t>подключения к совместному просмотру</w:t>
                                 </w:r>
                               </w:p>
                             </w:txbxContent>
@@ -1569,8 +1703,19 @@
                                     <w:sz w:val="24"/>
                                     <w:szCs w:val="24"/>
                                   </w:rPr>
-                                  <w:t>.00.ГЧ</w:t>
-                                </w:r>
+                                  <w:t>.</w:t>
+                                </w:r>
+                                <w:proofErr w:type="gramStart"/>
+                                <w:r>
+                                  <w:rPr>
+                                    <w:rFonts w:ascii="Times New Roman" w:hAnsi="Times New Roman" w:cs="Times New Roman"/>
+                                    <w:i/>
+                                    <w:sz w:val="24"/>
+                                    <w:szCs w:val="24"/>
+                                  </w:rPr>
+                                  <w:t>00.ГЧ</w:t>
+                                </w:r>
+                                <w:proofErr w:type="gramEnd"/>
                               </w:p>
                             </w:txbxContent>
                           </wps:txbx>
@@ -1605,13 +1750,23 @@
                                     <w:szCs w:val="16"/>
                                   </w:rPr>
                                 </w:pPr>
+                                <w:proofErr w:type="spellStart"/>
                                 <w:r>
                                   <w:rPr>
                                     <w:rFonts w:ascii="Times New Roman" w:hAnsi="Times New Roman" w:cs="Times New Roman"/>
                                     <w:sz w:val="16"/>
                                     <w:szCs w:val="16"/>
                                   </w:rPr>
-                                  <w:t>Лит.</w:t>
+                                  <w:t>Лит</w:t>
+                                </w:r>
+                                <w:proofErr w:type="spellEnd"/>
+                                <w:r>
+                                  <w:rPr>
+                                    <w:rFonts w:ascii="Times New Roman" w:hAnsi="Times New Roman" w:cs="Times New Roman"/>
+                                    <w:sz w:val="16"/>
+                                    <w:szCs w:val="16"/>
+                                  </w:rPr>
+                                  <w:t>.</w:t>
                                 </w:r>
                               </w:p>
                             </w:txbxContent>
@@ -1647,6 +1802,7 @@
                                     <w:szCs w:val="16"/>
                                   </w:rPr>
                                 </w:pPr>
+                                <w:proofErr w:type="spellStart"/>
                                 <w:r>
                                   <w:rPr>
                                     <w:rFonts w:ascii="Times New Roman" w:hAnsi="Times New Roman" w:cs="Times New Roman"/>
@@ -1655,6 +1811,7 @@
                                   </w:rPr>
                                   <w:t>Лист</w:t>
                                 </w:r>
+                                <w:proofErr w:type="spellEnd"/>
                               </w:p>
                             </w:txbxContent>
                           </wps:txbx>
@@ -1689,6 +1846,7 @@
                                     <w:szCs w:val="16"/>
                                   </w:rPr>
                                 </w:pPr>
+                                <w:proofErr w:type="spellStart"/>
                                 <w:r>
                                   <w:rPr>
                                     <w:rFonts w:ascii="Times New Roman" w:hAnsi="Times New Roman" w:cs="Times New Roman"/>
@@ -1697,6 +1855,7 @@
                                   </w:rPr>
                                   <w:t>Листов</w:t>
                                 </w:r>
+                                <w:proofErr w:type="spellEnd"/>
                               </w:p>
                             </w:txbxContent>
                           </wps:txbx>
@@ -1860,6 +2019,7 @@
                                     <w:szCs w:val="16"/>
                                   </w:rPr>
                                 </w:pPr>
+                                <w:proofErr w:type="spellStart"/>
                                 <w:r>
                                   <w:rPr>
                                     <w:rFonts w:ascii="Times New Roman" w:hAnsi="Times New Roman" w:cs="Times New Roman"/>
@@ -1868,6 +2028,7 @@
                                   </w:rPr>
                                   <w:t>Масса</w:t>
                                 </w:r>
+                                <w:proofErr w:type="spellEnd"/>
                               </w:p>
                             </w:txbxContent>
                           </wps:txbx>
@@ -1902,6 +2063,7 @@
                                     <w:szCs w:val="16"/>
                                   </w:rPr>
                                 </w:pPr>
+                                <w:proofErr w:type="spellStart"/>
                                 <w:r>
                                   <w:rPr>
                                     <w:rFonts w:ascii="Times New Roman" w:hAnsi="Times New Roman" w:cs="Times New Roman"/>
@@ -1910,6 +2072,7 @@
                                   </w:rPr>
                                   <w:t>Масштаб</w:t>
                                 </w:r>
+                                <w:proofErr w:type="spellEnd"/>
                               </w:p>
                             </w:txbxContent>
                           </wps:txbx>
@@ -2045,6 +2208,7 @@
                               <w:szCs w:val="18"/>
                             </w:rPr>
                           </w:pPr>
+                          <w:proofErr w:type="spellStart"/>
                           <w:r>
                             <w:rPr>
                               <w:rFonts w:ascii="Times New Roman" w:hAnsi="Times New Roman" w:cs="Times New Roman"/>
@@ -2053,6 +2217,7 @@
                             </w:rPr>
                             <w:t>Подпись</w:t>
                           </w:r>
+                          <w:proofErr w:type="spellEnd"/>
                         </w:p>
                       </w:txbxContent>
                     </v:textbox>
@@ -2069,6 +2234,7 @@
                               <w:szCs w:val="18"/>
                             </w:rPr>
                           </w:pPr>
+                          <w:proofErr w:type="spellStart"/>
                           <w:r>
                             <w:rPr>
                               <w:rFonts w:ascii="Times New Roman" w:hAnsi="Times New Roman" w:cs="Times New Roman"/>
@@ -2077,6 +2243,7 @@
                             </w:rPr>
                             <w:t>Дата</w:t>
                           </w:r>
+                          <w:proofErr w:type="spellEnd"/>
                         </w:p>
                       </w:txbxContent>
                     </v:textbox>
@@ -2098,7 +2265,25 @@
                               <w:sz w:val="18"/>
                               <w:szCs w:val="18"/>
                             </w:rPr>
-                            <w:t xml:space="preserve"> Разраб.</w:t>
+                            <w:t xml:space="preserve"> </w:t>
+                          </w:r>
+                          <w:proofErr w:type="spellStart"/>
+                          <w:r>
+                            <w:rPr>
+                              <w:rFonts w:ascii="Times New Roman" w:hAnsi="Times New Roman" w:cs="Times New Roman"/>
+                              <w:sz w:val="18"/>
+                              <w:szCs w:val="18"/>
+                            </w:rPr>
+                            <w:t>Разраб</w:t>
+                          </w:r>
+                          <w:proofErr w:type="spellEnd"/>
+                          <w:r>
+                            <w:rPr>
+                              <w:rFonts w:ascii="Times New Roman" w:hAnsi="Times New Roman" w:cs="Times New Roman"/>
+                              <w:sz w:val="18"/>
+                              <w:szCs w:val="18"/>
+                            </w:rPr>
+                            <w:t>.</w:t>
                           </w:r>
                         </w:p>
                       </w:txbxContent>
@@ -2121,7 +2306,25 @@
                               <w:sz w:val="18"/>
                               <w:szCs w:val="18"/>
                             </w:rPr>
-                            <w:t xml:space="preserve"> Пров.</w:t>
+                            <w:t xml:space="preserve"> </w:t>
+                          </w:r>
+                          <w:proofErr w:type="spellStart"/>
+                          <w:r>
+                            <w:rPr>
+                              <w:rFonts w:ascii="Times New Roman" w:hAnsi="Times New Roman" w:cs="Times New Roman"/>
+                              <w:sz w:val="18"/>
+                              <w:szCs w:val="18"/>
+                            </w:rPr>
+                            <w:t>Пров</w:t>
+                          </w:r>
+                          <w:proofErr w:type="spellEnd"/>
+                          <w:r>
+                            <w:rPr>
+                              <w:rFonts w:ascii="Times New Roman" w:hAnsi="Times New Roman" w:cs="Times New Roman"/>
+                              <w:sz w:val="18"/>
+                              <w:szCs w:val="18"/>
+                            </w:rPr>
+                            <w:t>.</w:t>
                           </w:r>
                         </w:p>
                       </w:txbxContent>
@@ -2161,7 +2364,25 @@
                               <w:sz w:val="18"/>
                               <w:szCs w:val="18"/>
                             </w:rPr>
-                            <w:t>. контр.</w:t>
+                            <w:t xml:space="preserve">. </w:t>
+                          </w:r>
+                          <w:proofErr w:type="spellStart"/>
+                          <w:r>
+                            <w:rPr>
+                              <w:rFonts w:ascii="Times New Roman" w:hAnsi="Times New Roman" w:cs="Times New Roman"/>
+                              <w:sz w:val="18"/>
+                              <w:szCs w:val="18"/>
+                            </w:rPr>
+                            <w:t>контр</w:t>
+                          </w:r>
+                          <w:proofErr w:type="spellEnd"/>
+                          <w:r>
+                            <w:rPr>
+                              <w:rFonts w:ascii="Times New Roman" w:hAnsi="Times New Roman" w:cs="Times New Roman"/>
+                              <w:sz w:val="18"/>
+                              <w:szCs w:val="18"/>
+                            </w:rPr>
+                            <w:t>.</w:t>
                           </w:r>
                         </w:p>
                       </w:txbxContent>
@@ -2184,7 +2405,25 @@
                               <w:sz w:val="18"/>
                               <w:szCs w:val="18"/>
                             </w:rPr>
-                            <w:t xml:space="preserve"> Утв.</w:t>
+                            <w:t xml:space="preserve"> </w:t>
+                          </w:r>
+                          <w:proofErr w:type="spellStart"/>
+                          <w:r>
+                            <w:rPr>
+                              <w:rFonts w:ascii="Times New Roman" w:hAnsi="Times New Roman" w:cs="Times New Roman"/>
+                              <w:sz w:val="18"/>
+                              <w:szCs w:val="18"/>
+                            </w:rPr>
+                            <w:t>Утв</w:t>
+                          </w:r>
+                          <w:proofErr w:type="spellEnd"/>
+                          <w:r>
+                            <w:rPr>
+                              <w:rFonts w:ascii="Times New Roman" w:hAnsi="Times New Roman" w:cs="Times New Roman"/>
+                              <w:sz w:val="18"/>
+                              <w:szCs w:val="18"/>
+                            </w:rPr>
+                            <w:t>.</w:t>
                           </w:r>
                         </w:p>
                       </w:txbxContent>
@@ -2287,6 +2526,7 @@
                             </w:rPr>
                             <w:t xml:space="preserve"> </w:t>
                           </w:r>
+                          <w:proofErr w:type="spellStart"/>
                           <w:r>
                             <w:rPr>
                               <w:i/>
@@ -2295,6 +2535,7 @@
                             </w:rPr>
                             <w:t>Ромыш</w:t>
                           </w:r>
+                          <w:proofErr w:type="spellEnd"/>
                           <w:r>
                             <w:rPr>
                               <w:i/>
@@ -2394,7 +2635,17 @@
                               <w:szCs w:val="24"/>
                               <w:lang w:val="ru-RU"/>
                             </w:rPr>
-                            <w:t>лок-схема алгоритма совместного просмотра</w:t>
+                            <w:t xml:space="preserve">лок-схема </w:t>
+                          </w:r>
+                          <w:r>
+                            <w:rPr>
+                              <w:rFonts w:ascii="Times New Roman" w:hAnsi="Times New Roman" w:cs="Times New Roman"/>
+                              <w:i/>
+                              <w:sz w:val="24"/>
+                              <w:szCs w:val="24"/>
+                              <w:lang w:val="ru-RU"/>
+                            </w:rPr>
+                            <w:t>подключения к совместному просмотру</w:t>
                           </w:r>
                         </w:p>
                       </w:txbxContent>
@@ -2449,8 +2700,19 @@
                               <w:sz w:val="24"/>
                               <w:szCs w:val="24"/>
                             </w:rPr>
-                            <w:t>.00.ГЧ</w:t>
-                          </w:r>
+                            <w:t>.</w:t>
+                          </w:r>
+                          <w:proofErr w:type="gramStart"/>
+                          <w:r>
+                            <w:rPr>
+                              <w:rFonts w:ascii="Times New Roman" w:hAnsi="Times New Roman" w:cs="Times New Roman"/>
+                              <w:i/>
+                              <w:sz w:val="24"/>
+                              <w:szCs w:val="24"/>
+                            </w:rPr>
+                            <w:t>00.ГЧ</w:t>
+                          </w:r>
+                          <w:proofErr w:type="gramEnd"/>
                         </w:p>
                       </w:txbxContent>
                     </v:textbox>
@@ -2467,13 +2729,23 @@
                               <w:szCs w:val="16"/>
                             </w:rPr>
                           </w:pPr>
+                          <w:proofErr w:type="spellStart"/>
                           <w:r>
                             <w:rPr>
                               <w:rFonts w:ascii="Times New Roman" w:hAnsi="Times New Roman" w:cs="Times New Roman"/>
                               <w:sz w:val="16"/>
                               <w:szCs w:val="16"/>
                             </w:rPr>
-                            <w:t>Лит.</w:t>
+                            <w:t>Лит</w:t>
+                          </w:r>
+                          <w:proofErr w:type="spellEnd"/>
+                          <w:r>
+                            <w:rPr>
+                              <w:rFonts w:ascii="Times New Roman" w:hAnsi="Times New Roman" w:cs="Times New Roman"/>
+                              <w:sz w:val="16"/>
+                              <w:szCs w:val="16"/>
+                            </w:rPr>
+                            <w:t>.</w:t>
                           </w:r>
                         </w:p>
                       </w:txbxContent>
@@ -2491,6 +2763,7 @@
                               <w:szCs w:val="16"/>
                             </w:rPr>
                           </w:pPr>
+                          <w:proofErr w:type="spellStart"/>
                           <w:r>
                             <w:rPr>
                               <w:rFonts w:ascii="Times New Roman" w:hAnsi="Times New Roman" w:cs="Times New Roman"/>
@@ -2499,6 +2772,7 @@
                             </w:rPr>
                             <w:t>Лист</w:t>
                           </w:r>
+                          <w:proofErr w:type="spellEnd"/>
                         </w:p>
                       </w:txbxContent>
                     </v:textbox>
@@ -2515,6 +2789,7 @@
                               <w:szCs w:val="16"/>
                             </w:rPr>
                           </w:pPr>
+                          <w:proofErr w:type="spellStart"/>
                           <w:r>
                             <w:rPr>
                               <w:rFonts w:ascii="Times New Roman" w:hAnsi="Times New Roman" w:cs="Times New Roman"/>
@@ -2523,6 +2798,7 @@
                             </w:rPr>
                             <w:t>Листов</w:t>
                           </w:r>
+                          <w:proofErr w:type="spellEnd"/>
                         </w:p>
                       </w:txbxContent>
                     </v:textbox>
@@ -2614,6 +2890,7 @@
                               <w:szCs w:val="16"/>
                             </w:rPr>
                           </w:pPr>
+                          <w:proofErr w:type="spellStart"/>
                           <w:r>
                             <w:rPr>
                               <w:rFonts w:ascii="Times New Roman" w:hAnsi="Times New Roman" w:cs="Times New Roman"/>
@@ -2622,6 +2899,7 @@
                             </w:rPr>
                             <w:t>Масса</w:t>
                           </w:r>
+                          <w:proofErr w:type="spellEnd"/>
                         </w:p>
                       </w:txbxContent>
                     </v:textbox>
@@ -2638,6 +2916,7 @@
                               <w:szCs w:val="16"/>
                             </w:rPr>
                           </w:pPr>
+                          <w:proofErr w:type="spellStart"/>
                           <w:r>
                             <w:rPr>
                               <w:rFonts w:ascii="Times New Roman" w:hAnsi="Times New Roman" w:cs="Times New Roman"/>
@@ -2646,6 +2925,7 @@
                             </w:rPr>
                             <w:t>Масштаб</w:t>
                           </w:r>
+                          <w:proofErr w:type="spellEnd"/>
                         </w:p>
                       </w:txbxContent>
                     </v:textbox>

</xml_diff>